<commit_message>
Edited in Physical ERD...
</commit_message>
<xml_diff>
--- a/DOCs/word/2-Alia Magdy-Super Market-Phase 2.docx
+++ b/DOCs/word/2-Alia Magdy-Super Market-Phase 2.docx
@@ -452,7 +452,17 @@
           <w:szCs w:val="32"/>
           <w:lang w:bidi="ar-EG"/>
         </w:rPr>
-        <w:t>Mariam Badr Yehia Abd El-Naby</w:t>
+        <w:t>Mariam Badr Yehia Abd El-</w:t>
+      </w:r>
+      <w:proofErr w:type="gramStart"/>
+      <w:r>
+        <w:rPr>
+          <w:rFonts w:asciiTheme="majorBidi" w:hAnsiTheme="majorBidi" w:cstheme="majorBidi"/>
+          <w:sz w:val="32"/>
+          <w:szCs w:val="32"/>
+          <w:lang w:bidi="ar-EG"/>
+        </w:rPr>
+        <w:t>Naby</w:t>
       </w:r>
       <w:r>
         <w:rPr>
@@ -471,7 +481,27 @@
           <w:lang w:bidi="ar-EG"/>
         </w:rPr>
         <w:tab/>
-        <w:t>(S20)</w:t>
+        <w:t>(</w:t>
+      </w:r>
+      <w:proofErr w:type="gramEnd"/>
+      <w:r>
+        <w:rPr>
+          <w:rFonts w:asciiTheme="majorBidi" w:hAnsiTheme="majorBidi" w:cstheme="majorBidi"/>
+          <w:sz w:val="32"/>
+          <w:szCs w:val="32"/>
+          <w:lang w:bidi="ar-EG"/>
+        </w:rPr>
+        <w:t>S20</w:t>
+      </w:r>
+      <w:proofErr w:type="gramStart"/>
+      <w:r>
+        <w:rPr>
+          <w:rFonts w:asciiTheme="majorBidi" w:hAnsiTheme="majorBidi" w:cstheme="majorBidi"/>
+          <w:sz w:val="32"/>
+          <w:szCs w:val="32"/>
+          <w:lang w:bidi="ar-EG"/>
+        </w:rPr>
+        <w:t>)</w:t>
       </w:r>
       <w:r>
         <w:rPr>
@@ -499,6 +529,15 @@
           <w:lang w:bidi="ar-EG"/>
         </w:rPr>
         <w:tab/>
+      </w:r>
+      <w:proofErr w:type="gramEnd"/>
+      <w:r>
+        <w:rPr>
+          <w:rFonts w:asciiTheme="majorBidi" w:hAnsiTheme="majorBidi" w:cstheme="majorBidi"/>
+          <w:sz w:val="32"/>
+          <w:szCs w:val="32"/>
+          <w:lang w:bidi="ar-EG"/>
+        </w:rPr>
         <w:t>20230391</w:t>
       </w:r>
     </w:p>
@@ -715,14 +754,25 @@
           <w:lang w:bidi="ar-EG"/>
         </w:rPr>
       </w:pPr>
-      <w:r>
-        <w:rPr>
-          <w:rFonts w:asciiTheme="majorBidi" w:hAnsiTheme="majorBidi" w:cstheme="majorBidi"/>
-          <w:sz w:val="32"/>
-          <w:szCs w:val="32"/>
-          <w:lang w:bidi="ar-EG"/>
-        </w:rPr>
-        <w:t>Marawan Mohammed Badr</w:t>
+      <w:proofErr w:type="spellStart"/>
+      <w:r>
+        <w:rPr>
+          <w:rFonts w:asciiTheme="majorBidi" w:hAnsiTheme="majorBidi" w:cstheme="majorBidi"/>
+          <w:sz w:val="32"/>
+          <w:szCs w:val="32"/>
+          <w:lang w:bidi="ar-EG"/>
+        </w:rPr>
+        <w:t>Marawan</w:t>
+      </w:r>
+      <w:proofErr w:type="spellEnd"/>
+      <w:r>
+        <w:rPr>
+          <w:rFonts w:asciiTheme="majorBidi" w:hAnsiTheme="majorBidi" w:cstheme="majorBidi"/>
+          <w:sz w:val="32"/>
+          <w:szCs w:val="32"/>
+          <w:lang w:bidi="ar-EG"/>
+        </w:rPr>
+        <w:t xml:space="preserve"> Mohammed Badr</w:t>
       </w:r>
       <w:r>
         <w:rPr>
@@ -914,8 +964,21 @@
           <w:szCs w:val="44"/>
           <w:lang w:bidi="ar-EG"/>
         </w:rPr>
-        <w:t>Dr. Ali Zidane El Qutaany</w:t>
-      </w:r>
+        <w:t xml:space="preserve">Dr. Ali Zidane El </w:t>
+      </w:r>
+      <w:proofErr w:type="spellStart"/>
+      <w:r>
+        <w:rPr>
+          <w:rFonts w:asciiTheme="majorBidi" w:hAnsiTheme="majorBidi" w:cstheme="majorBidi"/>
+          <w:b/>
+          <w:bCs/>
+          <w:sz w:val="44"/>
+          <w:szCs w:val="44"/>
+          <w:lang w:bidi="ar-EG"/>
+        </w:rPr>
+        <w:t>Qutaany</w:t>
+      </w:r>
+      <w:proofErr w:type="spellEnd"/>
     </w:p>
     <w:p>
       <w:pPr>
@@ -1161,18 +1224,18 @@
         </w:rPr>
         <w:lastRenderedPageBreak/>
         <w:drawing>
-          <wp:anchor distT="0" distB="0" distL="114300" distR="114300" simplePos="0" relativeHeight="251664384" behindDoc="0" locked="0" layoutInCell="1" allowOverlap="1" wp14:anchorId="1BA74463" wp14:editId="0088C1C9">
+          <wp:anchor distT="0" distB="0" distL="114300" distR="114300" simplePos="0" relativeHeight="251664384" behindDoc="0" locked="0" layoutInCell="1" allowOverlap="1" wp14:anchorId="0026325F" wp14:editId="624E94CA">
             <wp:simplePos x="0" y="0"/>
             <wp:positionH relativeFrom="margin">
-              <wp:posOffset>-234315</wp:posOffset>
+              <wp:posOffset>-261620</wp:posOffset>
             </wp:positionH>
             <wp:positionV relativeFrom="margin">
-              <wp:posOffset>604347</wp:posOffset>
+              <wp:posOffset>532881</wp:posOffset>
             </wp:positionV>
-            <wp:extent cx="6199505" cy="8352790"/>
-            <wp:effectExtent l="0" t="0" r="0" b="0"/>
+            <wp:extent cx="6255385" cy="8434705"/>
+            <wp:effectExtent l="0" t="0" r="0" b="4445"/>
             <wp:wrapSquare wrapText="bothSides"/>
-            <wp:docPr id="605463200" name="Picture 1"/>
+            <wp:docPr id="1796030750" name="Picture 1" descr="A black background with white text&#10;&#10;AI-generated content may be incorrect."/>
             <wp:cNvGraphicFramePr>
               <a:graphicFrameLocks xmlns:a="http://schemas.openxmlformats.org/drawingml/2006/main" noChangeAspect="1"/>
             </wp:cNvGraphicFramePr>
@@ -1180,7 +1243,7 @@
               <a:graphicData uri="http://schemas.openxmlformats.org/drawingml/2006/picture">
                 <pic:pic xmlns:pic="http://schemas.openxmlformats.org/drawingml/2006/picture">
                   <pic:nvPicPr>
-                    <pic:cNvPr id="605463200" name="Picture 605463200"/>
+                    <pic:cNvPr id="1796030750" name="Picture 1" descr="A black background with white text&#10;&#10;AI-generated content may be incorrect."/>
                     <pic:cNvPicPr/>
                   </pic:nvPicPr>
                   <pic:blipFill>
@@ -1198,7 +1261,7 @@
                   <pic:spPr>
                     <a:xfrm>
                       <a:off x="0" y="0"/>
-                      <a:ext cx="6199505" cy="8352790"/>
+                      <a:ext cx="6255385" cy="8434705"/>
                     </a:xfrm>
                     <a:prstGeom prst="rect">
                       <a:avLst/>

</xml_diff>